<commit_message>
AWP Week 2 - POS App
</commit_message>
<xml_diff>
--- a/web-lanjut/week-2/Week2-RoutingControllerView.docx
+++ b/web-lanjut/week-2/Week2-RoutingControllerView.docx
@@ -483,7 +483,23 @@
           <w:rFonts w:ascii="Times New Roman" w:hAnsi="Times New Roman" w:cs="Times New Roman"/>
           <w:lang w:val="en-US"/>
         </w:rPr>
-        <w:t>The code defines two routes in a Laravel application using the Route::get method, which handles HTTP GET requests. The first route listens for requests at the /hello URL and returns the string "Hello World", while the second route listens at /world and returns the string "World". These routes demonstrate how Laravel can handle multiple endpoints by mapping URLs to closures that return simple responses without requiring a controller.</w:t>
+        <w:t xml:space="preserve">The code defines two routes in a Laravel application using the </w:t>
+      </w:r>
+      <w:proofErr w:type="gramStart"/>
+      <w:r>
+        <w:rPr>
+          <w:rFonts w:ascii="Times New Roman" w:hAnsi="Times New Roman" w:cs="Times New Roman"/>
+          <w:lang w:val="en-US"/>
+        </w:rPr>
+        <w:t>Route::</w:t>
+      </w:r>
+      <w:proofErr w:type="gramEnd"/>
+      <w:r>
+        <w:rPr>
+          <w:rFonts w:ascii="Times New Roman" w:hAnsi="Times New Roman" w:cs="Times New Roman"/>
+          <w:lang w:val="en-US"/>
+        </w:rPr>
+        <w:t>get method, which handles HTTP GET requests. The first route listens for requests at the /hello URL and returns the string "Hello World", while the second route listens at /world and returns the string "World". These routes demonstrate how Laravel can handle multiple endpoints by mapping URLs to closures that return simple responses without requiring a controller.</w:t>
       </w:r>
     </w:p>
     <w:p>
@@ -785,8 +801,25 @@
           <w:rFonts w:ascii="Times New Roman" w:hAnsi="Times New Roman" w:cs="Times New Roman"/>
           <w:lang w:val="en-US"/>
         </w:rPr>
-        <w:t>The code defines a dynamic route in Laravel using Route::get, which listens for HTTP GET requests at the /user/{name} URL. The {name} part is a route parameter, meaning any value passed in that position will be captured and assigned to the $name variable. When the route is accessed (e.g., /user/</w:t>
-      </w:r>
+        <w:t xml:space="preserve">The code defines a dynamic route in Laravel using </w:t>
+      </w:r>
+      <w:proofErr w:type="gramStart"/>
+      <w:r>
+        <w:rPr>
+          <w:rFonts w:ascii="Times New Roman" w:hAnsi="Times New Roman" w:cs="Times New Roman"/>
+          <w:lang w:val="en-US"/>
+        </w:rPr>
+        <w:t>Route::</w:t>
+      </w:r>
+      <w:proofErr w:type="gramEnd"/>
+      <w:r>
+        <w:rPr>
+          <w:rFonts w:ascii="Times New Roman" w:hAnsi="Times New Roman" w:cs="Times New Roman"/>
+          <w:lang w:val="en-US"/>
+        </w:rPr>
+        <w:t>get, which listens for HTTP GET requests at the /user/{name} URL. The {name} part is a route parameter, meaning any value passed in that position will be captured and assigned to the $name variable. When the route is accessed (e.g., /user/</w:t>
+      </w:r>
+      <w:proofErr w:type="spellStart"/>
       <w:r>
         <w:rPr>
           <w:rFonts w:ascii="Times New Roman" w:hAnsi="Times New Roman" w:cs="Times New Roman"/>
@@ -794,13 +827,31 @@
         </w:rPr>
         <w:t>KhenCahyo</w:t>
       </w:r>
-      <w:r>
-        <w:rPr>
-          <w:rFonts w:ascii="Times New Roman" w:hAnsi="Times New Roman" w:cs="Times New Roman"/>
-          <w:lang w:val="en-US"/>
-        </w:rPr>
-        <w:t xml:space="preserve">), Laravel will execute the provided closure and return the string "Nama saya </w:t>
-      </w:r>
+      <w:proofErr w:type="spellEnd"/>
+      <w:r>
+        <w:rPr>
+          <w:rFonts w:ascii="Times New Roman" w:hAnsi="Times New Roman" w:cs="Times New Roman"/>
+          <w:lang w:val="en-US"/>
+        </w:rPr>
+        <w:t xml:space="preserve">), Laravel will execute the provided closure and return the string "Nama </w:t>
+      </w:r>
+      <w:proofErr w:type="spellStart"/>
+      <w:r>
+        <w:rPr>
+          <w:rFonts w:ascii="Times New Roman" w:hAnsi="Times New Roman" w:cs="Times New Roman"/>
+          <w:lang w:val="en-US"/>
+        </w:rPr>
+        <w:t>saya</w:t>
+      </w:r>
+      <w:proofErr w:type="spellEnd"/>
+      <w:r>
+        <w:rPr>
+          <w:rFonts w:ascii="Times New Roman" w:hAnsi="Times New Roman" w:cs="Times New Roman"/>
+          <w:lang w:val="en-US"/>
+        </w:rPr>
+        <w:t xml:space="preserve"> </w:t>
+      </w:r>
+      <w:proofErr w:type="spellStart"/>
       <w:r>
         <w:rPr>
           <w:rFonts w:ascii="Times New Roman" w:hAnsi="Times New Roman" w:cs="Times New Roman"/>
@@ -808,6 +859,7 @@
         </w:rPr>
         <w:t>KhenCahyo</w:t>
       </w:r>
+      <w:proofErr w:type="spellEnd"/>
       <w:r>
         <w:rPr>
           <w:rFonts w:ascii="Times New Roman" w:hAnsi="Times New Roman" w:cs="Times New Roman"/>
@@ -936,28 +988,7 @@
           <w:rFonts w:ascii="Times New Roman" w:hAnsi="Times New Roman" w:cs="Times New Roman"/>
           <w:lang w:val="en-US"/>
         </w:rPr>
-        <w:t xml:space="preserve">When we </w:t>
-      </w:r>
-      <w:r>
-        <w:rPr>
-          <w:rFonts w:ascii="Times New Roman" w:hAnsi="Times New Roman" w:cs="Times New Roman"/>
-          <w:lang w:val="en-US"/>
-        </w:rPr>
-        <w:t>try to access /user without providing a {name} parameter, Laravel will return a 404 Not Found error</w:t>
-      </w:r>
-      <w:r>
-        <w:rPr>
-          <w:rFonts w:ascii="Times New Roman" w:hAnsi="Times New Roman" w:cs="Times New Roman"/>
-          <w:lang w:val="en-US"/>
-        </w:rPr>
-        <w:t xml:space="preserve"> page</w:t>
-      </w:r>
-      <w:r>
-        <w:rPr>
-          <w:rFonts w:ascii="Times New Roman" w:hAnsi="Times New Roman" w:cs="Times New Roman"/>
-          <w:lang w:val="en-US"/>
-        </w:rPr>
-        <w:t>. This happens because the route is defined to require a {name} parameter, and without it, Laravel does not match the request to any defined route.</w:t>
+        <w:t>When we try to access /user without providing a {name} parameter, Laravel will return a 404 Not Found error page. This happens because the route is defined to require a {name} parameter, and without it, Laravel does not match the request to any defined route.</w:t>
       </w:r>
     </w:p>
     <w:p>
@@ -1064,7 +1095,135 @@
           <w:rFonts w:ascii="Times New Roman" w:hAnsi="Times New Roman" w:cs="Times New Roman"/>
           <w:lang w:val="en-US"/>
         </w:rPr>
-        <w:t>The code defines a Laravel route that handles HTTP GET requests for URLs following the pattern /posts/{post}/comments/{comment}. It includes two route parameters: {post} and {comment}, which capture dynamic values from the URL. These values are then passed as arguments $postId and $commentId to the closure function. When accessed with a URL like /posts/3/comments/7, Laravel assigns 3 to $postId and 7 to $commentId, returning the response "Pos ke-3 Komentar ke-: 7". This demonstrates how Laravel supports multiple route parameters to handle nested resources dynamically. However, to ensure the function works correctly, the parameters inside the closure should match the route placeholders, meaning $post and $comment should be used instead of $postId and $commentId.</w:t>
+        <w:t>The code defines a Laravel route that handles HTTP GET requests for URLs following the pattern /posts/{post}/comments/{comment}. It includes two route parameters: {post} and {comment}, which capture dynamic values from the URL. These values are then passed as arguments $</w:t>
+      </w:r>
+      <w:proofErr w:type="spellStart"/>
+      <w:r>
+        <w:rPr>
+          <w:rFonts w:ascii="Times New Roman" w:hAnsi="Times New Roman" w:cs="Times New Roman"/>
+          <w:lang w:val="en-US"/>
+        </w:rPr>
+        <w:t>postId</w:t>
+      </w:r>
+      <w:proofErr w:type="spellEnd"/>
+      <w:r>
+        <w:rPr>
+          <w:rFonts w:ascii="Times New Roman" w:hAnsi="Times New Roman" w:cs="Times New Roman"/>
+          <w:lang w:val="en-US"/>
+        </w:rPr>
+        <w:t xml:space="preserve"> and $</w:t>
+      </w:r>
+      <w:proofErr w:type="spellStart"/>
+      <w:r>
+        <w:rPr>
+          <w:rFonts w:ascii="Times New Roman" w:hAnsi="Times New Roman" w:cs="Times New Roman"/>
+          <w:lang w:val="en-US"/>
+        </w:rPr>
+        <w:t>commentId</w:t>
+      </w:r>
+      <w:proofErr w:type="spellEnd"/>
+      <w:r>
+        <w:rPr>
+          <w:rFonts w:ascii="Times New Roman" w:hAnsi="Times New Roman" w:cs="Times New Roman"/>
+          <w:lang w:val="en-US"/>
+        </w:rPr>
+        <w:t xml:space="preserve"> to the closure function. When accessed with a URL like /posts/3/comments/7, Laravel assigns 3 to $</w:t>
+      </w:r>
+      <w:proofErr w:type="spellStart"/>
+      <w:r>
+        <w:rPr>
+          <w:rFonts w:ascii="Times New Roman" w:hAnsi="Times New Roman" w:cs="Times New Roman"/>
+          <w:lang w:val="en-US"/>
+        </w:rPr>
+        <w:t>postId</w:t>
+      </w:r>
+      <w:proofErr w:type="spellEnd"/>
+      <w:r>
+        <w:rPr>
+          <w:rFonts w:ascii="Times New Roman" w:hAnsi="Times New Roman" w:cs="Times New Roman"/>
+          <w:lang w:val="en-US"/>
+        </w:rPr>
+        <w:t xml:space="preserve"> and 7 to $</w:t>
+      </w:r>
+      <w:proofErr w:type="spellStart"/>
+      <w:r>
+        <w:rPr>
+          <w:rFonts w:ascii="Times New Roman" w:hAnsi="Times New Roman" w:cs="Times New Roman"/>
+          <w:lang w:val="en-US"/>
+        </w:rPr>
+        <w:t>commentId</w:t>
+      </w:r>
+      <w:proofErr w:type="spellEnd"/>
+      <w:r>
+        <w:rPr>
+          <w:rFonts w:ascii="Times New Roman" w:hAnsi="Times New Roman" w:cs="Times New Roman"/>
+          <w:lang w:val="en-US"/>
+        </w:rPr>
+        <w:t xml:space="preserve">, returning the response "Pos ke-3 </w:t>
+      </w:r>
+      <w:proofErr w:type="spellStart"/>
+      <w:r>
+        <w:rPr>
+          <w:rFonts w:ascii="Times New Roman" w:hAnsi="Times New Roman" w:cs="Times New Roman"/>
+          <w:lang w:val="en-US"/>
+        </w:rPr>
+        <w:t>Komentar</w:t>
+      </w:r>
+      <w:proofErr w:type="spellEnd"/>
+      <w:r>
+        <w:rPr>
+          <w:rFonts w:ascii="Times New Roman" w:hAnsi="Times New Roman" w:cs="Times New Roman"/>
+          <w:lang w:val="en-US"/>
+        </w:rPr>
+        <w:t xml:space="preserve"> </w:t>
+      </w:r>
+      <w:proofErr w:type="spellStart"/>
+      <w:r>
+        <w:rPr>
+          <w:rFonts w:ascii="Times New Roman" w:hAnsi="Times New Roman" w:cs="Times New Roman"/>
+          <w:lang w:val="en-US"/>
+        </w:rPr>
+        <w:t>ke</w:t>
+      </w:r>
+      <w:proofErr w:type="spellEnd"/>
+      <w:r>
+        <w:rPr>
+          <w:rFonts w:ascii="Times New Roman" w:hAnsi="Times New Roman" w:cs="Times New Roman"/>
+          <w:lang w:val="en-US"/>
+        </w:rPr>
+        <w:t>-: 7". This demonstrates how Laravel supports multiple route parameters to handle nested resources dynamically. However, to ensure the function works correctly, the parameters inside the closure should match the route placeholders, meaning $post and $comment should be used instead of $</w:t>
+      </w:r>
+      <w:proofErr w:type="spellStart"/>
+      <w:r>
+        <w:rPr>
+          <w:rFonts w:ascii="Times New Roman" w:hAnsi="Times New Roman" w:cs="Times New Roman"/>
+          <w:lang w:val="en-US"/>
+        </w:rPr>
+        <w:t>postId</w:t>
+      </w:r>
+      <w:proofErr w:type="spellEnd"/>
+      <w:r>
+        <w:rPr>
+          <w:rFonts w:ascii="Times New Roman" w:hAnsi="Times New Roman" w:cs="Times New Roman"/>
+          <w:lang w:val="en-US"/>
+        </w:rPr>
+        <w:t xml:space="preserve"> and $</w:t>
+      </w:r>
+      <w:proofErr w:type="spellStart"/>
+      <w:r>
+        <w:rPr>
+          <w:rFonts w:ascii="Times New Roman" w:hAnsi="Times New Roman" w:cs="Times New Roman"/>
+          <w:lang w:val="en-US"/>
+        </w:rPr>
+        <w:t>commentId</w:t>
+      </w:r>
+      <w:proofErr w:type="spellEnd"/>
+      <w:r>
+        <w:rPr>
+          <w:rFonts w:ascii="Times New Roman" w:hAnsi="Times New Roman" w:cs="Times New Roman"/>
+          <w:lang w:val="en-US"/>
+        </w:rPr>
+        <w:t>.</w:t>
       </w:r>
     </w:p>
     <w:p>
@@ -1401,7 +1560,151 @@
           <w:rFonts w:ascii="Times New Roman" w:hAnsi="Times New Roman" w:cs="Times New Roman"/>
           <w:lang w:val="en-US"/>
         </w:rPr>
-        <w:t>When visiting /user with no name provided, the {name?} parameter is optional, so the $name variable defaults to null, and the response will be "Nama saya " without any name. However, when visiting /user/Khen Cahyo, the {name} parameter is supplied with the value "Khen Cahyo", and the closure receives that value in the $name variable, resulting in the response "Nama saya Khen Cahyo". If you want to handle the case where no name is provided more gracefully, you can set a default value for $name, such as "Guest", so the response would be "Nama saya Guest" when accessing /user without a name.</w:t>
+        <w:t xml:space="preserve">When visiting /user with no name provided, the {name?} parameter is optional, so the $name variable defaults to null, and the response will be "Nama </w:t>
+      </w:r>
+      <w:proofErr w:type="spellStart"/>
+      <w:r>
+        <w:rPr>
+          <w:rFonts w:ascii="Times New Roman" w:hAnsi="Times New Roman" w:cs="Times New Roman"/>
+          <w:lang w:val="en-US"/>
+        </w:rPr>
+        <w:t>saya</w:t>
+      </w:r>
+      <w:proofErr w:type="spellEnd"/>
+      <w:r>
+        <w:rPr>
+          <w:rFonts w:ascii="Times New Roman" w:hAnsi="Times New Roman" w:cs="Times New Roman"/>
+          <w:lang w:val="en-US"/>
+        </w:rPr>
+        <w:t xml:space="preserve"> " without any name. However, when visiting /user/</w:t>
+      </w:r>
+      <w:proofErr w:type="spellStart"/>
+      <w:r>
+        <w:rPr>
+          <w:rFonts w:ascii="Times New Roman" w:hAnsi="Times New Roman" w:cs="Times New Roman"/>
+          <w:lang w:val="en-US"/>
+        </w:rPr>
+        <w:t>Khen</w:t>
+      </w:r>
+      <w:proofErr w:type="spellEnd"/>
+      <w:r>
+        <w:rPr>
+          <w:rFonts w:ascii="Times New Roman" w:hAnsi="Times New Roman" w:cs="Times New Roman"/>
+          <w:lang w:val="en-US"/>
+        </w:rPr>
+        <w:t xml:space="preserve"> </w:t>
+      </w:r>
+      <w:proofErr w:type="spellStart"/>
+      <w:r>
+        <w:rPr>
+          <w:rFonts w:ascii="Times New Roman" w:hAnsi="Times New Roman" w:cs="Times New Roman"/>
+          <w:lang w:val="en-US"/>
+        </w:rPr>
+        <w:t>Cahyo</w:t>
+      </w:r>
+      <w:proofErr w:type="spellEnd"/>
+      <w:r>
+        <w:rPr>
+          <w:rFonts w:ascii="Times New Roman" w:hAnsi="Times New Roman" w:cs="Times New Roman"/>
+          <w:lang w:val="en-US"/>
+        </w:rPr>
+        <w:t>, the {name} parameter is supplied with the value "</w:t>
+      </w:r>
+      <w:proofErr w:type="spellStart"/>
+      <w:r>
+        <w:rPr>
+          <w:rFonts w:ascii="Times New Roman" w:hAnsi="Times New Roman" w:cs="Times New Roman"/>
+          <w:lang w:val="en-US"/>
+        </w:rPr>
+        <w:t>Khen</w:t>
+      </w:r>
+      <w:proofErr w:type="spellEnd"/>
+      <w:r>
+        <w:rPr>
+          <w:rFonts w:ascii="Times New Roman" w:hAnsi="Times New Roman" w:cs="Times New Roman"/>
+          <w:lang w:val="en-US"/>
+        </w:rPr>
+        <w:t xml:space="preserve"> </w:t>
+      </w:r>
+      <w:proofErr w:type="spellStart"/>
+      <w:r>
+        <w:rPr>
+          <w:rFonts w:ascii="Times New Roman" w:hAnsi="Times New Roman" w:cs="Times New Roman"/>
+          <w:lang w:val="en-US"/>
+        </w:rPr>
+        <w:t>Cahyo</w:t>
+      </w:r>
+      <w:proofErr w:type="spellEnd"/>
+      <w:r>
+        <w:rPr>
+          <w:rFonts w:ascii="Times New Roman" w:hAnsi="Times New Roman" w:cs="Times New Roman"/>
+          <w:lang w:val="en-US"/>
+        </w:rPr>
+        <w:t xml:space="preserve">", and the closure receives that value in the $name variable, resulting in the response "Nama </w:t>
+      </w:r>
+      <w:proofErr w:type="spellStart"/>
+      <w:r>
+        <w:rPr>
+          <w:rFonts w:ascii="Times New Roman" w:hAnsi="Times New Roman" w:cs="Times New Roman"/>
+          <w:lang w:val="en-US"/>
+        </w:rPr>
+        <w:t>saya</w:t>
+      </w:r>
+      <w:proofErr w:type="spellEnd"/>
+      <w:r>
+        <w:rPr>
+          <w:rFonts w:ascii="Times New Roman" w:hAnsi="Times New Roman" w:cs="Times New Roman"/>
+          <w:lang w:val="en-US"/>
+        </w:rPr>
+        <w:t xml:space="preserve"> </w:t>
+      </w:r>
+      <w:proofErr w:type="spellStart"/>
+      <w:r>
+        <w:rPr>
+          <w:rFonts w:ascii="Times New Roman" w:hAnsi="Times New Roman" w:cs="Times New Roman"/>
+          <w:lang w:val="en-US"/>
+        </w:rPr>
+        <w:t>Khen</w:t>
+      </w:r>
+      <w:proofErr w:type="spellEnd"/>
+      <w:r>
+        <w:rPr>
+          <w:rFonts w:ascii="Times New Roman" w:hAnsi="Times New Roman" w:cs="Times New Roman"/>
+          <w:lang w:val="en-US"/>
+        </w:rPr>
+        <w:t xml:space="preserve"> </w:t>
+      </w:r>
+      <w:proofErr w:type="spellStart"/>
+      <w:r>
+        <w:rPr>
+          <w:rFonts w:ascii="Times New Roman" w:hAnsi="Times New Roman" w:cs="Times New Roman"/>
+          <w:lang w:val="en-US"/>
+        </w:rPr>
+        <w:t>Cahyo</w:t>
+      </w:r>
+      <w:proofErr w:type="spellEnd"/>
+      <w:r>
+        <w:rPr>
+          <w:rFonts w:ascii="Times New Roman" w:hAnsi="Times New Roman" w:cs="Times New Roman"/>
+          <w:lang w:val="en-US"/>
+        </w:rPr>
+        <w:t xml:space="preserve">". If you want to handle the case where no name is provided more gracefully, you can set a default value for $name, such as "Guest", so the response would be "Nama </w:t>
+      </w:r>
+      <w:proofErr w:type="spellStart"/>
+      <w:r>
+        <w:rPr>
+          <w:rFonts w:ascii="Times New Roman" w:hAnsi="Times New Roman" w:cs="Times New Roman"/>
+          <w:lang w:val="en-US"/>
+        </w:rPr>
+        <w:t>saya</w:t>
+      </w:r>
+      <w:proofErr w:type="spellEnd"/>
+      <w:r>
+        <w:rPr>
+          <w:rFonts w:ascii="Times New Roman" w:hAnsi="Times New Roman" w:cs="Times New Roman"/>
+          <w:lang w:val="en-US"/>
+        </w:rPr>
+        <w:t xml:space="preserve"> Guest" when accessing /user without a name.</w:t>
       </w:r>
     </w:p>
     <w:p>
@@ -1512,7 +1815,103 @@
           <w:rFonts w:ascii="Times New Roman" w:hAnsi="Times New Roman" w:cs="Times New Roman"/>
           <w:lang w:val="en-US"/>
         </w:rPr>
-        <w:t>The code defines a Laravel route that listens for HTTP GET requests at /user/{name?}, where {name?} is an optional route parameter. The $name variable in the closure has a default value of 'John', so if no name is provided in the URL (e.g., /user), the response will be "Nama saya John". If a name is provided (e.g., /user/Khen Cahyo), the route will use the provided name, and the response will be "Nama saya Khen Cahyo". This setup ensures that a default name is used when the parameter is not given, providing a more user-friendly fallback.</w:t>
+        <w:t xml:space="preserve">The code defines a Laravel route that listens for HTTP GET requests at /user/{name?}, where {name?} is an optional route parameter. The $name variable in the closure has a default value of 'John', so if no name is provided in the URL (e.g., /user), the response will be "Nama </w:t>
+      </w:r>
+      <w:proofErr w:type="spellStart"/>
+      <w:r>
+        <w:rPr>
+          <w:rFonts w:ascii="Times New Roman" w:hAnsi="Times New Roman" w:cs="Times New Roman"/>
+          <w:lang w:val="en-US"/>
+        </w:rPr>
+        <w:t>saya</w:t>
+      </w:r>
+      <w:proofErr w:type="spellEnd"/>
+      <w:r>
+        <w:rPr>
+          <w:rFonts w:ascii="Times New Roman" w:hAnsi="Times New Roman" w:cs="Times New Roman"/>
+          <w:lang w:val="en-US"/>
+        </w:rPr>
+        <w:t xml:space="preserve"> John". If a name is provided (e.g., /user/</w:t>
+      </w:r>
+      <w:proofErr w:type="spellStart"/>
+      <w:r>
+        <w:rPr>
+          <w:rFonts w:ascii="Times New Roman" w:hAnsi="Times New Roman" w:cs="Times New Roman"/>
+          <w:lang w:val="en-US"/>
+        </w:rPr>
+        <w:t>Khen</w:t>
+      </w:r>
+      <w:proofErr w:type="spellEnd"/>
+      <w:r>
+        <w:rPr>
+          <w:rFonts w:ascii="Times New Roman" w:hAnsi="Times New Roman" w:cs="Times New Roman"/>
+          <w:lang w:val="en-US"/>
+        </w:rPr>
+        <w:t xml:space="preserve"> </w:t>
+      </w:r>
+      <w:proofErr w:type="spellStart"/>
+      <w:r>
+        <w:rPr>
+          <w:rFonts w:ascii="Times New Roman" w:hAnsi="Times New Roman" w:cs="Times New Roman"/>
+          <w:lang w:val="en-US"/>
+        </w:rPr>
+        <w:t>Cahyo</w:t>
+      </w:r>
+      <w:proofErr w:type="spellEnd"/>
+      <w:r>
+        <w:rPr>
+          <w:rFonts w:ascii="Times New Roman" w:hAnsi="Times New Roman" w:cs="Times New Roman"/>
+          <w:lang w:val="en-US"/>
+        </w:rPr>
+        <w:t xml:space="preserve">), the route will use the provided name, and the response will be "Nama </w:t>
+      </w:r>
+      <w:proofErr w:type="spellStart"/>
+      <w:r>
+        <w:rPr>
+          <w:rFonts w:ascii="Times New Roman" w:hAnsi="Times New Roman" w:cs="Times New Roman"/>
+          <w:lang w:val="en-US"/>
+        </w:rPr>
+        <w:t>saya</w:t>
+      </w:r>
+      <w:proofErr w:type="spellEnd"/>
+      <w:r>
+        <w:rPr>
+          <w:rFonts w:ascii="Times New Roman" w:hAnsi="Times New Roman" w:cs="Times New Roman"/>
+          <w:lang w:val="en-US"/>
+        </w:rPr>
+        <w:t xml:space="preserve"> </w:t>
+      </w:r>
+      <w:proofErr w:type="spellStart"/>
+      <w:r>
+        <w:rPr>
+          <w:rFonts w:ascii="Times New Roman" w:hAnsi="Times New Roman" w:cs="Times New Roman"/>
+          <w:lang w:val="en-US"/>
+        </w:rPr>
+        <w:t>Khen</w:t>
+      </w:r>
+      <w:proofErr w:type="spellEnd"/>
+      <w:r>
+        <w:rPr>
+          <w:rFonts w:ascii="Times New Roman" w:hAnsi="Times New Roman" w:cs="Times New Roman"/>
+          <w:lang w:val="en-US"/>
+        </w:rPr>
+        <w:t xml:space="preserve"> </w:t>
+      </w:r>
+      <w:proofErr w:type="spellStart"/>
+      <w:r>
+        <w:rPr>
+          <w:rFonts w:ascii="Times New Roman" w:hAnsi="Times New Roman" w:cs="Times New Roman"/>
+          <w:lang w:val="en-US"/>
+        </w:rPr>
+        <w:t>Cahyo</w:t>
+      </w:r>
+      <w:proofErr w:type="spellEnd"/>
+      <w:r>
+        <w:rPr>
+          <w:rFonts w:ascii="Times New Roman" w:hAnsi="Times New Roman" w:cs="Times New Roman"/>
+          <w:lang w:val="en-US"/>
+        </w:rPr>
+        <w:t>". This setup ensures that a default name is used when the parameter is not given, providing a more user-friendly fallback.</w:t>
       </w:r>
     </w:p>
     <w:p>
@@ -2167,17 +2566,7 @@
           <w:u w:val="single"/>
           <w:lang w:val="en-US"/>
         </w:rPr>
-        <w:t xml:space="preserve"> </w:t>
-      </w:r>
-      <w:r>
-        <w:rPr>
-          <w:rFonts w:ascii="Times New Roman" w:hAnsi="Times New Roman" w:cs="Times New Roman"/>
-          <w:b/>
-          <w:bCs/>
-          <w:u w:val="single"/>
-          <w:lang w:val="en-US"/>
-        </w:rPr>
-        <w:t>CONTROLLER</w:t>
+        <w:t xml:space="preserve"> CONTROLLER</w:t>
       </w:r>
     </w:p>
     <w:p>
@@ -2287,7 +2676,64 @@
           <w:rFonts w:ascii="Times New Roman" w:hAnsi="Times New Roman" w:cs="Times New Roman"/>
           <w:lang w:val="en-US"/>
         </w:rPr>
-        <w:t>The code defines a route in Laravel that listens for HTTP GET requests at the /hello URL. Instead of using a closure, it maps the route to the hello method in the WelcomeController class using the WelcomeController::class syntax. When the route is accessed, Laravel invokes the hello method within the WelcomeController, which returns the string "Hello World". This demonstrates how to organize application logic in a controller rather than using closures directly in the route definition.</w:t>
+        <w:t xml:space="preserve">The code defines a route in Laravel that listens for HTTP GET requests at the /hello URL. Instead of using a closure, it maps the route to the hello method in the </w:t>
+      </w:r>
+      <w:proofErr w:type="spellStart"/>
+      <w:r>
+        <w:rPr>
+          <w:rFonts w:ascii="Times New Roman" w:hAnsi="Times New Roman" w:cs="Times New Roman"/>
+          <w:lang w:val="en-US"/>
+        </w:rPr>
+        <w:t>WelcomeController</w:t>
+      </w:r>
+      <w:proofErr w:type="spellEnd"/>
+      <w:r>
+        <w:rPr>
+          <w:rFonts w:ascii="Times New Roman" w:hAnsi="Times New Roman" w:cs="Times New Roman"/>
+          <w:lang w:val="en-US"/>
+        </w:rPr>
+        <w:t xml:space="preserve"> class using the </w:t>
+      </w:r>
+      <w:proofErr w:type="spellStart"/>
+      <w:proofErr w:type="gramStart"/>
+      <w:r>
+        <w:rPr>
+          <w:rFonts w:ascii="Times New Roman" w:hAnsi="Times New Roman" w:cs="Times New Roman"/>
+          <w:lang w:val="en-US"/>
+        </w:rPr>
+        <w:t>WelcomeController</w:t>
+      </w:r>
+      <w:proofErr w:type="spellEnd"/>
+      <w:r>
+        <w:rPr>
+          <w:rFonts w:ascii="Times New Roman" w:hAnsi="Times New Roman" w:cs="Times New Roman"/>
+          <w:lang w:val="en-US"/>
+        </w:rPr>
+        <w:t>::</w:t>
+      </w:r>
+      <w:proofErr w:type="gramEnd"/>
+      <w:r>
+        <w:rPr>
+          <w:rFonts w:ascii="Times New Roman" w:hAnsi="Times New Roman" w:cs="Times New Roman"/>
+          <w:lang w:val="en-US"/>
+        </w:rPr>
+        <w:t xml:space="preserve">class syntax. When the route is accessed, Laravel invokes the hello method within the </w:t>
+      </w:r>
+      <w:proofErr w:type="spellStart"/>
+      <w:r>
+        <w:rPr>
+          <w:rFonts w:ascii="Times New Roman" w:hAnsi="Times New Roman" w:cs="Times New Roman"/>
+          <w:lang w:val="en-US"/>
+        </w:rPr>
+        <w:t>WelcomeController</w:t>
+      </w:r>
+      <w:proofErr w:type="spellEnd"/>
+      <w:r>
+        <w:rPr>
+          <w:rFonts w:ascii="Times New Roman" w:hAnsi="Times New Roman" w:cs="Times New Roman"/>
+          <w:lang w:val="en-US"/>
+        </w:rPr>
+        <w:t>, which returns the string "Hello World". This demonstrates how to organize application logic in a controller rather than using closures directly in the route definition.</w:t>
       </w:r>
     </w:p>
     <w:p>
@@ -2744,17 +3190,7 @@
           <w:u w:val="single"/>
           <w:lang w:val="en-US"/>
         </w:rPr>
-        <w:t xml:space="preserve"> </w:t>
-      </w:r>
-      <w:r>
-        <w:rPr>
-          <w:rFonts w:ascii="Times New Roman" w:hAnsi="Times New Roman" w:cs="Times New Roman"/>
-          <w:b/>
-          <w:bCs/>
-          <w:u w:val="single"/>
-          <w:lang w:val="en-US"/>
-        </w:rPr>
-        <w:t>VIEW</w:t>
+        <w:t xml:space="preserve"> VIEW</w:t>
       </w:r>
     </w:p>
     <w:p>
@@ -2877,7 +3313,39 @@
           <w:rFonts w:ascii="Times New Roman" w:hAnsi="Times New Roman" w:cs="Times New Roman"/>
           <w:lang w:val="en-US"/>
         </w:rPr>
-        <w:t>The code defines a route in Laravel that listens for HTTP GET requests at the /greeting URL. When accessed, the route returns a view named hello from the resources/views/hello.blade.php file. The view is passed a variable name with the value 'Andi'. Inside the Blade view, the variable {{ $name }} is used to dynamically display the value of name, so the resulting HTML will show "Hello, Andi" in an &lt;h1&gt; element. This demonstrates how to pass data from a route to a Blade view for dynamic content rendering.</w:t>
+        <w:t>The code defines a route in Laravel that listens for HTTP GET requests at the /greeting URL. When accessed, the route returns a view named hello from the resources/views/</w:t>
+      </w:r>
+      <w:proofErr w:type="spellStart"/>
+      <w:r>
+        <w:rPr>
+          <w:rFonts w:ascii="Times New Roman" w:hAnsi="Times New Roman" w:cs="Times New Roman"/>
+          <w:lang w:val="en-US"/>
+        </w:rPr>
+        <w:t>hello.blade.php</w:t>
+      </w:r>
+      <w:proofErr w:type="spellEnd"/>
+      <w:r>
+        <w:rPr>
+          <w:rFonts w:ascii="Times New Roman" w:hAnsi="Times New Roman" w:cs="Times New Roman"/>
+          <w:lang w:val="en-US"/>
+        </w:rPr>
+        <w:t xml:space="preserve"> file. The view is passed a variable name with the value 'Andi'. Inside the Blade view, the variable </w:t>
+      </w:r>
+      <w:proofErr w:type="gramStart"/>
+      <w:r>
+        <w:rPr>
+          <w:rFonts w:ascii="Times New Roman" w:hAnsi="Times New Roman" w:cs="Times New Roman"/>
+          <w:lang w:val="en-US"/>
+        </w:rPr>
+        <w:t>{{ $</w:t>
+      </w:r>
+      <w:proofErr w:type="gramEnd"/>
+      <w:r>
+        <w:rPr>
+          <w:rFonts w:ascii="Times New Roman" w:hAnsi="Times New Roman" w:cs="Times New Roman"/>
+          <w:lang w:val="en-US"/>
+        </w:rPr>
+        <w:t>name }} is used to dynamically display the value of name, so the resulting HTML will show "Hello, Andi" in an &lt;h1&gt; element. This demonstrates how to pass data from a route to a Blade view for dynamic content rendering.</w:t>
       </w:r>
     </w:p>
     <w:p>
@@ -3000,7 +3468,39 @@
           <w:rFonts w:ascii="Times New Roman" w:hAnsi="Times New Roman" w:cs="Times New Roman"/>
           <w:lang w:val="en-US"/>
         </w:rPr>
-        <w:t>The updated code defines a route in Laravel that listens for HTTP GET requests at the /greeting URL. When accessed, it returns a view named hello located in the blog folder inside the resources/views directory, specifically at resources/views/blog/hello.blade.php. The view is passed a variable name with the value 'Andi', which is used in the Blade template to dynamically display the name. The Blade syntax {{ $name }} in the view will output "Hello, Andi". This demonstrates how to organize views in subdirectories within the resources/views folder and pass data to those views.</w:t>
+        <w:t>The updated code defines a route in Laravel that listens for HTTP GET requests at the /greeting URL. When accessed, it returns a view named hello located in the blog folder inside the resources/views directory, specifically at resources/views/blog/</w:t>
+      </w:r>
+      <w:proofErr w:type="spellStart"/>
+      <w:r>
+        <w:rPr>
+          <w:rFonts w:ascii="Times New Roman" w:hAnsi="Times New Roman" w:cs="Times New Roman"/>
+          <w:lang w:val="en-US"/>
+        </w:rPr>
+        <w:t>hello.blade.php</w:t>
+      </w:r>
+      <w:proofErr w:type="spellEnd"/>
+      <w:r>
+        <w:rPr>
+          <w:rFonts w:ascii="Times New Roman" w:hAnsi="Times New Roman" w:cs="Times New Roman"/>
+          <w:lang w:val="en-US"/>
+        </w:rPr>
+        <w:t xml:space="preserve">. The view is passed a variable name with the value 'Andi', which is used in the Blade template to dynamically display the name. The Blade syntax </w:t>
+      </w:r>
+      <w:proofErr w:type="gramStart"/>
+      <w:r>
+        <w:rPr>
+          <w:rFonts w:ascii="Times New Roman" w:hAnsi="Times New Roman" w:cs="Times New Roman"/>
+          <w:lang w:val="en-US"/>
+        </w:rPr>
+        <w:t>{{ $</w:t>
+      </w:r>
+      <w:proofErr w:type="gramEnd"/>
+      <w:r>
+        <w:rPr>
+          <w:rFonts w:ascii="Times New Roman" w:hAnsi="Times New Roman" w:cs="Times New Roman"/>
+          <w:lang w:val="en-US"/>
+        </w:rPr>
+        <w:t>name }} in the view will output "Hello, Andi". This demonstrates how to organize views in subdirectories within the resources/views folder and pass data to those views.</w:t>
       </w:r>
     </w:p>
     <w:p>
@@ -3048,7 +3548,27 @@
           <w:lang w:val="en-US"/>
         </w:rPr>
         <w:lastRenderedPageBreak/>
-        <w:t>Showing View From Controller</w:t>
+        <w:t xml:space="preserve">Showing View </w:t>
+      </w:r>
+      <w:proofErr w:type="gramStart"/>
+      <w:r>
+        <w:rPr>
+          <w:rFonts w:ascii="Times New Roman" w:hAnsi="Times New Roman" w:cs="Times New Roman"/>
+          <w:b/>
+          <w:bCs/>
+          <w:lang w:val="en-US"/>
+        </w:rPr>
+        <w:t>From</w:t>
+      </w:r>
+      <w:proofErr w:type="gramEnd"/>
+      <w:r>
+        <w:rPr>
+          <w:rFonts w:ascii="Times New Roman" w:hAnsi="Times New Roman" w:cs="Times New Roman"/>
+          <w:b/>
+          <w:bCs/>
+          <w:lang w:val="en-US"/>
+        </w:rPr>
+        <w:t xml:space="preserve"> Controller</w:t>
       </w:r>
       <w:r>
         <w:rPr>
@@ -3144,7 +3664,71 @@
           <w:rFonts w:ascii="Times New Roman" w:hAnsi="Times New Roman" w:cs="Times New Roman"/>
           <w:lang w:val="en-US"/>
         </w:rPr>
-        <w:t>The code defines a Laravel route that listens for HTTP GET requests at the /greeting URL. Instead of using a closure, the route maps to the greeting method in the WelcomeController class. In the greeting method, the view() function is used to return the hello view located in the blog folder (resources/views/blog/hello.blade.php), passing a variable name with the value 'Andi'. Inside the Blade view, the {{ $name }} syntax dynamically displays the name, so the rendered HTML will show "Hello, Andi." This demonstrates how to structure a controller method to handle route logic and pass data to a Blade view.</w:t>
+        <w:t xml:space="preserve">The code defines a Laravel route that listens for HTTP GET requests at the /greeting URL. Instead of using a closure, the route maps to the greeting method in the </w:t>
+      </w:r>
+      <w:proofErr w:type="spellStart"/>
+      <w:r>
+        <w:rPr>
+          <w:rFonts w:ascii="Times New Roman" w:hAnsi="Times New Roman" w:cs="Times New Roman"/>
+          <w:lang w:val="en-US"/>
+        </w:rPr>
+        <w:t>WelcomeController</w:t>
+      </w:r>
+      <w:proofErr w:type="spellEnd"/>
+      <w:r>
+        <w:rPr>
+          <w:rFonts w:ascii="Times New Roman" w:hAnsi="Times New Roman" w:cs="Times New Roman"/>
+          <w:lang w:val="en-US"/>
+        </w:rPr>
+        <w:t xml:space="preserve"> class. In the greeting method, the </w:t>
+      </w:r>
+      <w:proofErr w:type="gramStart"/>
+      <w:r>
+        <w:rPr>
+          <w:rFonts w:ascii="Times New Roman" w:hAnsi="Times New Roman" w:cs="Times New Roman"/>
+          <w:lang w:val="en-US"/>
+        </w:rPr>
+        <w:t>view(</w:t>
+      </w:r>
+      <w:proofErr w:type="gramEnd"/>
+      <w:r>
+        <w:rPr>
+          <w:rFonts w:ascii="Times New Roman" w:hAnsi="Times New Roman" w:cs="Times New Roman"/>
+          <w:lang w:val="en-US"/>
+        </w:rPr>
+        <w:t>) function is used to return the hello view located in the blog folder (resources/views/blog/</w:t>
+      </w:r>
+      <w:proofErr w:type="spellStart"/>
+      <w:r>
+        <w:rPr>
+          <w:rFonts w:ascii="Times New Roman" w:hAnsi="Times New Roman" w:cs="Times New Roman"/>
+          <w:lang w:val="en-US"/>
+        </w:rPr>
+        <w:t>hello.blade.php</w:t>
+      </w:r>
+      <w:proofErr w:type="spellEnd"/>
+      <w:r>
+        <w:rPr>
+          <w:rFonts w:ascii="Times New Roman" w:hAnsi="Times New Roman" w:cs="Times New Roman"/>
+          <w:lang w:val="en-US"/>
+        </w:rPr>
+        <w:t xml:space="preserve">), passing a variable name with the value 'Andi'. Inside the Blade view, the </w:t>
+      </w:r>
+      <w:proofErr w:type="gramStart"/>
+      <w:r>
+        <w:rPr>
+          <w:rFonts w:ascii="Times New Roman" w:hAnsi="Times New Roman" w:cs="Times New Roman"/>
+          <w:lang w:val="en-US"/>
+        </w:rPr>
+        <w:t>{{ $</w:t>
+      </w:r>
+      <w:proofErr w:type="gramEnd"/>
+      <w:r>
+        <w:rPr>
+          <w:rFonts w:ascii="Times New Roman" w:hAnsi="Times New Roman" w:cs="Times New Roman"/>
+          <w:lang w:val="en-US"/>
+        </w:rPr>
+        <w:t>name }} syntax dynamically displays the name, so the rendered HTML will show "Hello, Andi." This demonstrates how to structure a controller method to handle route logic and pass data to a Blade view.</w:t>
       </w:r>
     </w:p>
     <w:p>
@@ -3264,8 +3848,1196 @@
           <w:rFonts w:ascii="Times New Roman" w:hAnsi="Times New Roman" w:cs="Times New Roman"/>
           <w:lang w:val="en-US"/>
         </w:rPr>
-        <w:t>The code defines a Blade view in resources/views/blog/hello.blade.php that expects two variables: name and occupation. The greeting method in the controller returns this view and uses the with() method to pass the variables to it—'name' with the value 'Andi' and 'occupation' with the value 'Astronaut'. In the Blade template, the variables are displayed using the {{ $name }} and {{ $occupation }} syntax, which will output "Hello, Andi" and "You are Astronaut" respectively in &lt;h1&gt; tags when the view is rendered. This shows how to pass multiple pieces of data from the controller to a Blade view using the with() method.</w:t>
-      </w:r>
+        <w:t>The code defines a Blade view in resources/views/blog/</w:t>
+      </w:r>
+      <w:proofErr w:type="spellStart"/>
+      <w:r>
+        <w:rPr>
+          <w:rFonts w:ascii="Times New Roman" w:hAnsi="Times New Roman" w:cs="Times New Roman"/>
+          <w:lang w:val="en-US"/>
+        </w:rPr>
+        <w:t>hello.blade.php</w:t>
+      </w:r>
+      <w:proofErr w:type="spellEnd"/>
+      <w:r>
+        <w:rPr>
+          <w:rFonts w:ascii="Times New Roman" w:hAnsi="Times New Roman" w:cs="Times New Roman"/>
+          <w:lang w:val="en-US"/>
+        </w:rPr>
+        <w:t xml:space="preserve"> that expects two variables: name and occupation. The greeting method in the controller returns this view and uses the </w:t>
+      </w:r>
+      <w:proofErr w:type="gramStart"/>
+      <w:r>
+        <w:rPr>
+          <w:rFonts w:ascii="Times New Roman" w:hAnsi="Times New Roman" w:cs="Times New Roman"/>
+          <w:lang w:val="en-US"/>
+        </w:rPr>
+        <w:t>with(</w:t>
+      </w:r>
+      <w:proofErr w:type="gramEnd"/>
+      <w:r>
+        <w:rPr>
+          <w:rFonts w:ascii="Times New Roman" w:hAnsi="Times New Roman" w:cs="Times New Roman"/>
+          <w:lang w:val="en-US"/>
+        </w:rPr>
+        <w:t xml:space="preserve">) method to pass the variables to it—'name' with the value 'Andi' and 'occupation' with the value 'Astronaut'. In the Blade template, the variables are displayed using the </w:t>
+      </w:r>
+      <w:proofErr w:type="gramStart"/>
+      <w:r>
+        <w:rPr>
+          <w:rFonts w:ascii="Times New Roman" w:hAnsi="Times New Roman" w:cs="Times New Roman"/>
+          <w:lang w:val="en-US"/>
+        </w:rPr>
+        <w:t>{{ $</w:t>
+      </w:r>
+      <w:proofErr w:type="gramEnd"/>
+      <w:r>
+        <w:rPr>
+          <w:rFonts w:ascii="Times New Roman" w:hAnsi="Times New Roman" w:cs="Times New Roman"/>
+          <w:lang w:val="en-US"/>
+        </w:rPr>
+        <w:t xml:space="preserve">name }} and {{ $occupation }} syntax, which will output "Hello, Andi" and "You are Astronaut" respectively in &lt;h1&gt; tags when the view is rendered. This shows how to pass multiple pieces of data from the controller to a Blade view using the </w:t>
+      </w:r>
+      <w:proofErr w:type="gramStart"/>
+      <w:r>
+        <w:rPr>
+          <w:rFonts w:ascii="Times New Roman" w:hAnsi="Times New Roman" w:cs="Times New Roman"/>
+          <w:lang w:val="en-US"/>
+        </w:rPr>
+        <w:t>with(</w:t>
+      </w:r>
+      <w:proofErr w:type="gramEnd"/>
+      <w:r>
+        <w:rPr>
+          <w:rFonts w:ascii="Times New Roman" w:hAnsi="Times New Roman" w:cs="Times New Roman"/>
+          <w:lang w:val="en-US"/>
+        </w:rPr>
+        <w:t>) method.</w:t>
+      </w:r>
+    </w:p>
+    <w:p>
+      <w:pPr>
+        <w:rPr>
+          <w:lang w:val="en-US"/>
+        </w:rPr>
+        <w:sectPr>
+          <w:pgSz w:w="12240" w:h="15840"/>
+          <w:pgMar w:top="1440" w:right="1440" w:bottom="1440" w:left="1440" w:header="708" w:footer="708" w:gutter="0"/>
+          <w:cols w:space="708"/>
+          <w:docGrid w:linePitch="360"/>
+        </w:sectPr>
+      </w:pPr>
+    </w:p>
+    <w:p>
+      <w:pPr>
+        <w:spacing w:line="480" w:lineRule="auto"/>
+        <w:rPr>
+          <w:rFonts w:ascii="Times New Roman" w:hAnsi="Times New Roman" w:cs="Times New Roman"/>
+          <w:b/>
+          <w:bCs/>
+          <w:u w:val="single"/>
+          <w:lang w:val="en-US"/>
+        </w:rPr>
+      </w:pPr>
+      <w:r>
+        <w:rPr>
+          <w:rFonts w:ascii="Times New Roman" w:hAnsi="Times New Roman" w:cs="Times New Roman"/>
+          <w:b/>
+          <w:bCs/>
+          <w:u w:val="single"/>
+          <w:lang w:val="en-US"/>
+        </w:rPr>
+        <w:lastRenderedPageBreak/>
+        <w:t>PRACTICAL QUESTIONS</w:t>
+      </w:r>
+    </w:p>
+    <w:p>
+      <w:pPr>
+        <w:spacing w:line="360" w:lineRule="auto"/>
+        <w:rPr>
+          <w:rFonts w:ascii="Times New Roman" w:hAnsi="Times New Roman" w:cs="Times New Roman"/>
+          <w:b/>
+          <w:bCs/>
+          <w:lang w:val="en-US"/>
+        </w:rPr>
+      </w:pPr>
+      <w:r>
+        <w:rPr>
+          <w:rFonts w:ascii="Times New Roman" w:hAnsi="Times New Roman" w:cs="Times New Roman"/>
+          <w:b/>
+          <w:bCs/>
+          <w:lang w:val="en-US"/>
+        </w:rPr>
+        <w:t xml:space="preserve">ANSWER </w:t>
+      </w:r>
+      <w:r>
+        <w:rPr>
+          <w:rFonts w:ascii="Times New Roman" w:hAnsi="Times New Roman" w:cs="Times New Roman"/>
+          <w:b/>
+          <w:bCs/>
+          <w:lang w:val="en-US"/>
+        </w:rPr>
+        <w:t>QUESTION 1</w:t>
+      </w:r>
+    </w:p>
+    <w:p>
+      <w:pPr>
+        <w:spacing w:line="360" w:lineRule="auto"/>
+        <w:rPr>
+          <w:rFonts w:ascii="Times New Roman" w:hAnsi="Times New Roman" w:cs="Times New Roman"/>
+          <w:b/>
+          <w:bCs/>
+          <w:lang w:val="en-US"/>
+        </w:rPr>
+      </w:pPr>
+      <w:r>
+        <w:rPr>
+          <w:rFonts w:ascii="Times New Roman" w:hAnsi="Times New Roman" w:cs="Times New Roman"/>
+          <w:b/>
+          <w:bCs/>
+          <w:noProof/>
+          <w:lang w:val="en-US"/>
+        </w:rPr>
+        <w:drawing>
+          <wp:inline distT="0" distB="0" distL="0" distR="0">
+            <wp:extent cx="5943600" cy="1904365"/>
+            <wp:effectExtent l="12700" t="12700" r="12700" b="13335"/>
+            <wp:docPr id="2106394560" name="Picture 1" descr="A screenshot of a computer&#10;&#10;AI-generated content may be incorrect."/>
+            <wp:cNvGraphicFramePr>
+              <a:graphicFrameLocks xmlns:a="http://schemas.openxmlformats.org/drawingml/2006/main" noChangeAspect="1"/>
+            </wp:cNvGraphicFramePr>
+            <a:graphic xmlns:a="http://schemas.openxmlformats.org/drawingml/2006/main">
+              <a:graphicData uri="http://schemas.openxmlformats.org/drawingml/2006/picture">
+                <pic:pic xmlns:pic="http://schemas.openxmlformats.org/drawingml/2006/picture">
+                  <pic:nvPicPr>
+                    <pic:cNvPr id="2106394560" name="Picture 1" descr="A screenshot of a computer&#10;&#10;AI-generated content may be incorrect."/>
+                    <pic:cNvPicPr/>
+                  </pic:nvPicPr>
+                  <pic:blipFill>
+                    <a:blip r:embed="rId36" cstate="print">
+                      <a:extLst>
+                        <a:ext uri="{28A0092B-C50C-407E-A947-70E740481C1C}">
+                          <a14:useLocalDpi xmlns:a14="http://schemas.microsoft.com/office/drawing/2010/main" val="0"/>
+                        </a:ext>
+                      </a:extLst>
+                    </a:blip>
+                    <a:stretch>
+                      <a:fillRect/>
+                    </a:stretch>
+                  </pic:blipFill>
+                  <pic:spPr>
+                    <a:xfrm>
+                      <a:off x="0" y="0"/>
+                      <a:ext cx="5943600" cy="1904365"/>
+                    </a:xfrm>
+                    <a:prstGeom prst="rect">
+                      <a:avLst/>
+                    </a:prstGeom>
+                    <a:ln>
+                      <a:solidFill>
+                        <a:schemeClr val="tx1"/>
+                      </a:solidFill>
+                    </a:ln>
+                  </pic:spPr>
+                </pic:pic>
+              </a:graphicData>
+            </a:graphic>
+          </wp:inline>
+        </w:drawing>
+      </w:r>
+    </w:p>
+    <w:p>
+      <w:pPr>
+        <w:spacing w:line="360" w:lineRule="auto"/>
+        <w:rPr>
+          <w:rFonts w:ascii="Times New Roman" w:hAnsi="Times New Roman" w:cs="Times New Roman"/>
+          <w:b/>
+          <w:bCs/>
+          <w:lang w:val="en-US"/>
+        </w:rPr>
+      </w:pPr>
+      <w:r>
+        <w:rPr>
+          <w:rFonts w:ascii="Times New Roman" w:hAnsi="Times New Roman" w:cs="Times New Roman"/>
+          <w:b/>
+          <w:bCs/>
+          <w:lang w:val="en-US"/>
+        </w:rPr>
+        <w:t>ANSWER QUESTION 2</w:t>
+      </w:r>
+    </w:p>
+    <w:p>
+      <w:pPr>
+        <w:spacing w:line="360" w:lineRule="auto"/>
+        <w:rPr>
+          <w:rFonts w:ascii="Times New Roman" w:hAnsi="Times New Roman" w:cs="Times New Roman"/>
+          <w:b/>
+          <w:bCs/>
+          <w:lang w:val="en-US"/>
+        </w:rPr>
+      </w:pPr>
+      <w:r>
+        <w:rPr>
+          <w:rFonts w:ascii="Times New Roman" w:hAnsi="Times New Roman" w:cs="Times New Roman"/>
+          <w:b/>
+          <w:bCs/>
+          <w:noProof/>
+          <w:lang w:val="en-US"/>
+        </w:rPr>
+        <w:drawing>
+          <wp:inline distT="0" distB="0" distL="0" distR="0">
+            <wp:extent cx="5943600" cy="959485"/>
+            <wp:effectExtent l="12700" t="12700" r="12700" b="18415"/>
+            <wp:docPr id="447380549" name="Picture 2" descr="A black screen with white text&#10;&#10;AI-generated content may be incorrect."/>
+            <wp:cNvGraphicFramePr>
+              <a:graphicFrameLocks xmlns:a="http://schemas.openxmlformats.org/drawingml/2006/main" noChangeAspect="1"/>
+            </wp:cNvGraphicFramePr>
+            <a:graphic xmlns:a="http://schemas.openxmlformats.org/drawingml/2006/main">
+              <a:graphicData uri="http://schemas.openxmlformats.org/drawingml/2006/picture">
+                <pic:pic xmlns:pic="http://schemas.openxmlformats.org/drawingml/2006/picture">
+                  <pic:nvPicPr>
+                    <pic:cNvPr id="447380549" name="Picture 2" descr="A black screen with white text&#10;&#10;AI-generated content may be incorrect."/>
+                    <pic:cNvPicPr/>
+                  </pic:nvPicPr>
+                  <pic:blipFill>
+                    <a:blip r:embed="rId37">
+                      <a:extLst>
+                        <a:ext uri="{28A0092B-C50C-407E-A947-70E740481C1C}">
+                          <a14:useLocalDpi xmlns:a14="http://schemas.microsoft.com/office/drawing/2010/main" val="0"/>
+                        </a:ext>
+                      </a:extLst>
+                    </a:blip>
+                    <a:stretch>
+                      <a:fillRect/>
+                    </a:stretch>
+                  </pic:blipFill>
+                  <pic:spPr>
+                    <a:xfrm>
+                      <a:off x="0" y="0"/>
+                      <a:ext cx="5943600" cy="959485"/>
+                    </a:xfrm>
+                    <a:prstGeom prst="rect">
+                      <a:avLst/>
+                    </a:prstGeom>
+                    <a:ln>
+                      <a:solidFill>
+                        <a:schemeClr val="tx1"/>
+                      </a:solidFill>
+                    </a:ln>
+                  </pic:spPr>
+                </pic:pic>
+              </a:graphicData>
+            </a:graphic>
+          </wp:inline>
+        </w:drawing>
+      </w:r>
+    </w:p>
+    <w:p>
+      <w:pPr>
+        <w:spacing w:line="360" w:lineRule="auto"/>
+        <w:rPr>
+          <w:rFonts w:ascii="Times New Roman" w:hAnsi="Times New Roman" w:cs="Times New Roman"/>
+          <w:b/>
+          <w:bCs/>
+          <w:lang w:val="en-US"/>
+        </w:rPr>
+      </w:pPr>
+      <w:r>
+        <w:rPr>
+          <w:rFonts w:ascii="Times New Roman" w:hAnsi="Times New Roman" w:cs="Times New Roman"/>
+          <w:b/>
+          <w:bCs/>
+          <w:lang w:val="en-US"/>
+        </w:rPr>
+        <w:t>ANSWER QUESTION 3</w:t>
+      </w:r>
+    </w:p>
+    <w:p>
+      <w:pPr>
+        <w:pStyle w:val="ListParagraph"/>
+        <w:numPr>
+          <w:ilvl w:val="0"/>
+          <w:numId w:val="1"/>
+        </w:numPr>
+        <w:spacing w:line="360" w:lineRule="auto"/>
+        <w:rPr>
+          <w:rFonts w:ascii="Times New Roman" w:hAnsi="Times New Roman" w:cs="Times New Roman"/>
+          <w:b/>
+          <w:bCs/>
+          <w:lang w:val="en-US"/>
+        </w:rPr>
+      </w:pPr>
+      <w:r>
+        <w:rPr>
+          <w:rFonts w:ascii="Times New Roman" w:hAnsi="Times New Roman" w:cs="Times New Roman"/>
+          <w:b/>
+          <w:bCs/>
+          <w:lang w:val="en-US"/>
+        </w:rPr>
+        <w:t>Creating Controller</w:t>
+      </w:r>
+    </w:p>
+    <w:p>
+      <w:pPr>
+        <w:pStyle w:val="ListParagraph"/>
+        <w:spacing w:line="360" w:lineRule="auto"/>
+        <w:rPr>
+          <w:rFonts w:ascii="Times New Roman" w:hAnsi="Times New Roman" w:cs="Times New Roman"/>
+          <w:b/>
+          <w:bCs/>
+          <w:lang w:val="en-US"/>
+        </w:rPr>
+      </w:pPr>
+      <w:r>
+        <w:rPr>
+          <w:rFonts w:ascii="Times New Roman" w:hAnsi="Times New Roman" w:cs="Times New Roman"/>
+          <w:b/>
+          <w:bCs/>
+          <w:noProof/>
+          <w:lang w:val="en-US"/>
+        </w:rPr>
+        <w:drawing>
+          <wp:inline distT="0" distB="0" distL="0" distR="0">
+            <wp:extent cx="5511800" cy="1790700"/>
+            <wp:effectExtent l="12700" t="12700" r="12700" b="12700"/>
+            <wp:docPr id="1299935193" name="Picture 8" descr="A screenshot of a computer&#10;&#10;AI-generated content may be incorrect."/>
+            <wp:cNvGraphicFramePr>
+              <a:graphicFrameLocks xmlns:a="http://schemas.openxmlformats.org/drawingml/2006/main" noChangeAspect="1"/>
+            </wp:cNvGraphicFramePr>
+            <a:graphic xmlns:a="http://schemas.openxmlformats.org/drawingml/2006/main">
+              <a:graphicData uri="http://schemas.openxmlformats.org/drawingml/2006/picture">
+                <pic:pic xmlns:pic="http://schemas.openxmlformats.org/drawingml/2006/picture">
+                  <pic:nvPicPr>
+                    <pic:cNvPr id="1299935193" name="Picture 8" descr="A screenshot of a computer&#10;&#10;AI-generated content may be incorrect."/>
+                    <pic:cNvPicPr/>
+                  </pic:nvPicPr>
+                  <pic:blipFill>
+                    <a:blip r:embed="rId38">
+                      <a:extLst>
+                        <a:ext uri="{28A0092B-C50C-407E-A947-70E740481C1C}">
+                          <a14:useLocalDpi xmlns:a14="http://schemas.microsoft.com/office/drawing/2010/main" val="0"/>
+                        </a:ext>
+                      </a:extLst>
+                    </a:blip>
+                    <a:stretch>
+                      <a:fillRect/>
+                    </a:stretch>
+                  </pic:blipFill>
+                  <pic:spPr>
+                    <a:xfrm>
+                      <a:off x="0" y="0"/>
+                      <a:ext cx="5511800" cy="1790700"/>
+                    </a:xfrm>
+                    <a:prstGeom prst="rect">
+                      <a:avLst/>
+                    </a:prstGeom>
+                    <a:ln>
+                      <a:solidFill>
+                        <a:schemeClr val="tx1"/>
+                      </a:solidFill>
+                    </a:ln>
+                  </pic:spPr>
+                </pic:pic>
+              </a:graphicData>
+            </a:graphic>
+          </wp:inline>
+        </w:drawing>
+      </w:r>
+    </w:p>
+    <w:p>
+      <w:pPr>
+        <w:pStyle w:val="ListParagraph"/>
+        <w:numPr>
+          <w:ilvl w:val="0"/>
+          <w:numId w:val="1"/>
+        </w:numPr>
+        <w:spacing w:line="360" w:lineRule="auto"/>
+        <w:rPr>
+          <w:rFonts w:ascii="Times New Roman" w:hAnsi="Times New Roman" w:cs="Times New Roman"/>
+          <w:b/>
+          <w:bCs/>
+          <w:lang w:val="en-US"/>
+        </w:rPr>
+        <w:sectPr>
+          <w:pgSz w:w="12240" w:h="15840"/>
+          <w:pgMar w:top="1440" w:right="1440" w:bottom="1440" w:left="1440" w:header="708" w:footer="708" w:gutter="0"/>
+          <w:cols w:space="708"/>
+          <w:docGrid w:linePitch="360"/>
+        </w:sectPr>
+      </w:pPr>
+    </w:p>
+    <w:p>
+      <w:pPr>
+        <w:pStyle w:val="ListParagraph"/>
+        <w:numPr>
+          <w:ilvl w:val="0"/>
+          <w:numId w:val="1"/>
+        </w:numPr>
+        <w:spacing w:line="360" w:lineRule="auto"/>
+        <w:rPr>
+          <w:rFonts w:ascii="Times New Roman" w:hAnsi="Times New Roman" w:cs="Times New Roman"/>
+          <w:b/>
+          <w:bCs/>
+          <w:lang w:val="en-US"/>
+        </w:rPr>
+      </w:pPr>
+      <w:r>
+        <w:rPr>
+          <w:rFonts w:ascii="Times New Roman" w:hAnsi="Times New Roman" w:cs="Times New Roman"/>
+          <w:b/>
+          <w:bCs/>
+          <w:lang w:val="en-US"/>
+        </w:rPr>
+        <w:lastRenderedPageBreak/>
+        <w:t>Creating View</w:t>
+      </w:r>
+    </w:p>
+    <w:p>
+      <w:pPr>
+        <w:pStyle w:val="ListParagraph"/>
+        <w:spacing w:line="360" w:lineRule="auto"/>
+        <w:rPr>
+          <w:rFonts w:ascii="Times New Roman" w:hAnsi="Times New Roman" w:cs="Times New Roman"/>
+          <w:b/>
+          <w:bCs/>
+          <w:lang w:val="en-US"/>
+        </w:rPr>
+      </w:pPr>
+      <w:r>
+        <w:rPr>
+          <w:rFonts w:ascii="Times New Roman" w:hAnsi="Times New Roman" w:cs="Times New Roman"/>
+          <w:b/>
+          <w:bCs/>
+          <w:noProof/>
+          <w:lang w:val="en-US"/>
+        </w:rPr>
+        <w:drawing>
+          <wp:inline distT="0" distB="0" distL="0" distR="0">
+            <wp:extent cx="3733305" cy="2843389"/>
+            <wp:effectExtent l="12700" t="12700" r="13335" b="14605"/>
+            <wp:docPr id="1169693980" name="Picture 4"/>
+            <wp:cNvGraphicFramePr>
+              <a:graphicFrameLocks xmlns:a="http://schemas.openxmlformats.org/drawingml/2006/main" noChangeAspect="1"/>
+            </wp:cNvGraphicFramePr>
+            <a:graphic xmlns:a="http://schemas.openxmlformats.org/drawingml/2006/main">
+              <a:graphicData uri="http://schemas.openxmlformats.org/drawingml/2006/picture">
+                <pic:pic xmlns:pic="http://schemas.openxmlformats.org/drawingml/2006/picture">
+                  <pic:nvPicPr>
+                    <pic:cNvPr id="1169693980" name="Picture 1169693980"/>
+                    <pic:cNvPicPr/>
+                  </pic:nvPicPr>
+                  <pic:blipFill>
+                    <a:blip r:embed="rId39">
+                      <a:extLst>
+                        <a:ext uri="{28A0092B-C50C-407E-A947-70E740481C1C}">
+                          <a14:useLocalDpi xmlns:a14="http://schemas.microsoft.com/office/drawing/2010/main" val="0"/>
+                        </a:ext>
+                      </a:extLst>
+                    </a:blip>
+                    <a:stretch>
+                      <a:fillRect/>
+                    </a:stretch>
+                  </pic:blipFill>
+                  <pic:spPr>
+                    <a:xfrm>
+                      <a:off x="0" y="0"/>
+                      <a:ext cx="3739178" cy="2847862"/>
+                    </a:xfrm>
+                    <a:prstGeom prst="rect">
+                      <a:avLst/>
+                    </a:prstGeom>
+                    <a:ln>
+                      <a:solidFill>
+                        <a:schemeClr val="tx1"/>
+                      </a:solidFill>
+                    </a:ln>
+                  </pic:spPr>
+                </pic:pic>
+              </a:graphicData>
+            </a:graphic>
+          </wp:inline>
+        </w:drawing>
+      </w:r>
+    </w:p>
+    <w:p>
+      <w:pPr>
+        <w:pStyle w:val="ListParagraph"/>
+        <w:numPr>
+          <w:ilvl w:val="0"/>
+          <w:numId w:val="1"/>
+        </w:numPr>
+        <w:spacing w:line="360" w:lineRule="auto"/>
+        <w:rPr>
+          <w:rFonts w:ascii="Times New Roman" w:hAnsi="Times New Roman" w:cs="Times New Roman"/>
+          <w:b/>
+          <w:bCs/>
+          <w:lang w:val="en-US"/>
+        </w:rPr>
+      </w:pPr>
+      <w:r>
+        <w:rPr>
+          <w:rFonts w:ascii="Times New Roman" w:hAnsi="Times New Roman" w:cs="Times New Roman"/>
+          <w:b/>
+          <w:bCs/>
+          <w:lang w:val="en-US"/>
+        </w:rPr>
+        <w:t>Creating Route</w:t>
+      </w:r>
+    </w:p>
+    <w:p>
+      <w:pPr>
+        <w:pStyle w:val="ListParagraph"/>
+        <w:spacing w:line="360" w:lineRule="auto"/>
+        <w:rPr>
+          <w:rFonts w:ascii="Times New Roman" w:hAnsi="Times New Roman" w:cs="Times New Roman"/>
+          <w:b/>
+          <w:bCs/>
+          <w:lang w:val="en-US"/>
+        </w:rPr>
+        <w:sectPr>
+          <w:pgSz w:w="12240" w:h="15840"/>
+          <w:pgMar w:top="1440" w:right="1440" w:bottom="1440" w:left="1440" w:header="708" w:footer="708" w:gutter="0"/>
+          <w:cols w:space="708"/>
+          <w:docGrid w:linePitch="360"/>
+        </w:sectPr>
+      </w:pPr>
+      <w:r>
+        <w:rPr>
+          <w:rFonts w:ascii="Times New Roman" w:hAnsi="Times New Roman" w:cs="Times New Roman"/>
+          <w:b/>
+          <w:bCs/>
+          <w:noProof/>
+          <w:lang w:val="en-US"/>
+        </w:rPr>
+        <w:drawing>
+          <wp:inline distT="0" distB="0" distL="0" distR="0">
+            <wp:extent cx="5943600" cy="2788920"/>
+            <wp:effectExtent l="12700" t="12700" r="12700" b="17780"/>
+            <wp:docPr id="450114318" name="Picture 5"/>
+            <wp:cNvGraphicFramePr>
+              <a:graphicFrameLocks xmlns:a="http://schemas.openxmlformats.org/drawingml/2006/main" noChangeAspect="1"/>
+            </wp:cNvGraphicFramePr>
+            <a:graphic xmlns:a="http://schemas.openxmlformats.org/drawingml/2006/main">
+              <a:graphicData uri="http://schemas.openxmlformats.org/drawingml/2006/picture">
+                <pic:pic xmlns:pic="http://schemas.openxmlformats.org/drawingml/2006/picture">
+                  <pic:nvPicPr>
+                    <pic:cNvPr id="450114318" name="Picture 450114318"/>
+                    <pic:cNvPicPr/>
+                  </pic:nvPicPr>
+                  <pic:blipFill>
+                    <a:blip r:embed="rId40">
+                      <a:extLst>
+                        <a:ext uri="{28A0092B-C50C-407E-A947-70E740481C1C}">
+                          <a14:useLocalDpi xmlns:a14="http://schemas.microsoft.com/office/drawing/2010/main" val="0"/>
+                        </a:ext>
+                      </a:extLst>
+                    </a:blip>
+                    <a:stretch>
+                      <a:fillRect/>
+                    </a:stretch>
+                  </pic:blipFill>
+                  <pic:spPr>
+                    <a:xfrm>
+                      <a:off x="0" y="0"/>
+                      <a:ext cx="5943600" cy="2788920"/>
+                    </a:xfrm>
+                    <a:prstGeom prst="rect">
+                      <a:avLst/>
+                    </a:prstGeom>
+                    <a:ln>
+                      <a:solidFill>
+                        <a:schemeClr val="tx1"/>
+                      </a:solidFill>
+                    </a:ln>
+                  </pic:spPr>
+                </pic:pic>
+              </a:graphicData>
+            </a:graphic>
+          </wp:inline>
+        </w:drawing>
+      </w:r>
+    </w:p>
+    <w:p>
+      <w:pPr>
+        <w:spacing w:line="360" w:lineRule="auto"/>
+        <w:rPr>
+          <w:rFonts w:ascii="Times New Roman" w:hAnsi="Times New Roman" w:cs="Times New Roman"/>
+          <w:b/>
+          <w:bCs/>
+          <w:lang w:val="en-US"/>
+        </w:rPr>
+      </w:pPr>
+      <w:r>
+        <w:rPr>
+          <w:rFonts w:ascii="Times New Roman" w:hAnsi="Times New Roman" w:cs="Times New Roman"/>
+          <w:b/>
+          <w:bCs/>
+          <w:lang w:val="en-US"/>
+        </w:rPr>
+        <w:lastRenderedPageBreak/>
+        <w:t xml:space="preserve">ANSWER QUESTION </w:t>
+      </w:r>
+      <w:r>
+        <w:rPr>
+          <w:rFonts w:ascii="Times New Roman" w:hAnsi="Times New Roman" w:cs="Times New Roman"/>
+          <w:b/>
+          <w:bCs/>
+          <w:lang w:val="en-US"/>
+        </w:rPr>
+        <w:t>4</w:t>
+      </w:r>
+    </w:p>
+    <w:p>
+      <w:pPr>
+        <w:spacing w:line="360" w:lineRule="auto"/>
+        <w:rPr>
+          <w:rFonts w:ascii="Times New Roman" w:hAnsi="Times New Roman" w:cs="Times New Roman"/>
+          <w:b/>
+          <w:bCs/>
+          <w:lang w:val="en-US"/>
+        </w:rPr>
+      </w:pPr>
+      <w:r>
+        <w:rPr>
+          <w:rFonts w:ascii="Times New Roman" w:hAnsi="Times New Roman" w:cs="Times New Roman"/>
+          <w:b/>
+          <w:bCs/>
+          <w:noProof/>
+          <w:lang w:val="en-US"/>
+        </w:rPr>
+        <w:drawing>
+          <wp:inline distT="0" distB="0" distL="0" distR="0">
+            <wp:extent cx="5943600" cy="2994660"/>
+            <wp:effectExtent l="12700" t="12700" r="12700" b="15240"/>
+            <wp:docPr id="120943475" name="Picture 9" descr="A screen shot of a computer program&#10;&#10;AI-generated content may be incorrect."/>
+            <wp:cNvGraphicFramePr>
+              <a:graphicFrameLocks xmlns:a="http://schemas.openxmlformats.org/drawingml/2006/main" noChangeAspect="1"/>
+            </wp:cNvGraphicFramePr>
+            <a:graphic xmlns:a="http://schemas.openxmlformats.org/drawingml/2006/main">
+              <a:graphicData uri="http://schemas.openxmlformats.org/drawingml/2006/picture">
+                <pic:pic xmlns:pic="http://schemas.openxmlformats.org/drawingml/2006/picture">
+                  <pic:nvPicPr>
+                    <pic:cNvPr id="120943475" name="Picture 9" descr="A screen shot of a computer program&#10;&#10;AI-generated content may be incorrect."/>
+                    <pic:cNvPicPr/>
+                  </pic:nvPicPr>
+                  <pic:blipFill>
+                    <a:blip r:embed="rId41" cstate="print">
+                      <a:extLst>
+                        <a:ext uri="{28A0092B-C50C-407E-A947-70E740481C1C}">
+                          <a14:useLocalDpi xmlns:a14="http://schemas.microsoft.com/office/drawing/2010/main" val="0"/>
+                        </a:ext>
+                      </a:extLst>
+                    </a:blip>
+                    <a:stretch>
+                      <a:fillRect/>
+                    </a:stretch>
+                  </pic:blipFill>
+                  <pic:spPr>
+                    <a:xfrm>
+                      <a:off x="0" y="0"/>
+                      <a:ext cx="5943600" cy="2994660"/>
+                    </a:xfrm>
+                    <a:prstGeom prst="rect">
+                      <a:avLst/>
+                    </a:prstGeom>
+                    <a:ln>
+                      <a:solidFill>
+                        <a:schemeClr val="tx1"/>
+                      </a:solidFill>
+                    </a:ln>
+                  </pic:spPr>
+                </pic:pic>
+              </a:graphicData>
+            </a:graphic>
+          </wp:inline>
+        </w:drawing>
+      </w:r>
+    </w:p>
+    <w:p>
+      <w:pPr>
+        <w:spacing w:line="360" w:lineRule="auto"/>
+        <w:rPr>
+          <w:rFonts w:ascii="Times New Roman" w:hAnsi="Times New Roman" w:cs="Times New Roman"/>
+          <w:b/>
+          <w:bCs/>
+          <w:lang w:val="en-US"/>
+        </w:rPr>
+      </w:pPr>
+    </w:p>
+    <w:p>
+      <w:pPr>
+        <w:spacing w:line="360" w:lineRule="auto"/>
+        <w:rPr>
+          <w:rFonts w:ascii="Times New Roman" w:hAnsi="Times New Roman" w:cs="Times New Roman"/>
+          <w:b/>
+          <w:bCs/>
+          <w:lang w:val="en-US"/>
+        </w:rPr>
+      </w:pPr>
+      <w:r>
+        <w:rPr>
+          <w:rFonts w:ascii="Times New Roman" w:hAnsi="Times New Roman" w:cs="Times New Roman"/>
+          <w:b/>
+          <w:bCs/>
+          <w:lang w:val="en-US"/>
+        </w:rPr>
+        <w:t>ANSWER QUESTION 5</w:t>
+      </w:r>
+    </w:p>
+    <w:p>
+      <w:pPr>
+        <w:pStyle w:val="ListParagraph"/>
+        <w:numPr>
+          <w:ilvl w:val="0"/>
+          <w:numId w:val="1"/>
+        </w:numPr>
+        <w:spacing w:line="360" w:lineRule="auto"/>
+        <w:rPr>
+          <w:rFonts w:ascii="Times New Roman" w:hAnsi="Times New Roman" w:cs="Times New Roman"/>
+          <w:b/>
+          <w:bCs/>
+          <w:lang w:val="en-US"/>
+        </w:rPr>
+      </w:pPr>
+      <w:r>
+        <w:rPr>
+          <w:rFonts w:ascii="Times New Roman" w:hAnsi="Times New Roman" w:cs="Times New Roman"/>
+          <w:b/>
+          <w:bCs/>
+          <w:lang w:val="en-US"/>
+        </w:rPr>
+        <w:t>Home Controller</w:t>
+      </w:r>
+    </w:p>
+    <w:p>
+      <w:pPr>
+        <w:pStyle w:val="ListParagraph"/>
+        <w:spacing w:line="360" w:lineRule="auto"/>
+        <w:rPr>
+          <w:rFonts w:ascii="Times New Roman" w:hAnsi="Times New Roman" w:cs="Times New Roman"/>
+          <w:b/>
+          <w:bCs/>
+          <w:lang w:val="en-US"/>
+        </w:rPr>
+      </w:pPr>
+      <w:r>
+        <w:rPr>
+          <w:rFonts w:ascii="Times New Roman" w:hAnsi="Times New Roman" w:cs="Times New Roman"/>
+          <w:b/>
+          <w:bCs/>
+          <w:noProof/>
+          <w:lang w:val="en-US"/>
+        </w:rPr>
+        <w:drawing>
+          <wp:inline distT="0" distB="0" distL="0" distR="0">
+            <wp:extent cx="4241800" cy="1397000"/>
+            <wp:effectExtent l="12700" t="12700" r="12700" b="12700"/>
+            <wp:docPr id="430049880" name="Picture 10"/>
+            <wp:cNvGraphicFramePr>
+              <a:graphicFrameLocks xmlns:a="http://schemas.openxmlformats.org/drawingml/2006/main" noChangeAspect="1"/>
+            </wp:cNvGraphicFramePr>
+            <a:graphic xmlns:a="http://schemas.openxmlformats.org/drawingml/2006/main">
+              <a:graphicData uri="http://schemas.openxmlformats.org/drawingml/2006/picture">
+                <pic:pic xmlns:pic="http://schemas.openxmlformats.org/drawingml/2006/picture">
+                  <pic:nvPicPr>
+                    <pic:cNvPr id="430049880" name="Picture 430049880"/>
+                    <pic:cNvPicPr/>
+                  </pic:nvPicPr>
+                  <pic:blipFill>
+                    <a:blip r:embed="rId42">
+                      <a:extLst>
+                        <a:ext uri="{28A0092B-C50C-407E-A947-70E740481C1C}">
+                          <a14:useLocalDpi xmlns:a14="http://schemas.microsoft.com/office/drawing/2010/main" val="0"/>
+                        </a:ext>
+                      </a:extLst>
+                    </a:blip>
+                    <a:stretch>
+                      <a:fillRect/>
+                    </a:stretch>
+                  </pic:blipFill>
+                  <pic:spPr>
+                    <a:xfrm>
+                      <a:off x="0" y="0"/>
+                      <a:ext cx="4241800" cy="1397000"/>
+                    </a:xfrm>
+                    <a:prstGeom prst="rect">
+                      <a:avLst/>
+                    </a:prstGeom>
+                    <a:ln>
+                      <a:solidFill>
+                        <a:schemeClr val="tx1"/>
+                      </a:solidFill>
+                    </a:ln>
+                  </pic:spPr>
+                </pic:pic>
+              </a:graphicData>
+            </a:graphic>
+          </wp:inline>
+        </w:drawing>
+      </w:r>
+    </w:p>
+    <w:p>
+      <w:pPr>
+        <w:pStyle w:val="ListParagraph"/>
+        <w:numPr>
+          <w:ilvl w:val="0"/>
+          <w:numId w:val="1"/>
+        </w:numPr>
+        <w:spacing w:line="360" w:lineRule="auto"/>
+        <w:rPr>
+          <w:rFonts w:ascii="Times New Roman" w:hAnsi="Times New Roman" w:cs="Times New Roman"/>
+          <w:b/>
+          <w:bCs/>
+          <w:lang w:val="en-US"/>
+        </w:rPr>
+        <w:sectPr>
+          <w:pgSz w:w="12240" w:h="15840"/>
+          <w:pgMar w:top="1440" w:right="1440" w:bottom="1440" w:left="1440" w:header="708" w:footer="708" w:gutter="0"/>
+          <w:cols w:space="708"/>
+          <w:docGrid w:linePitch="360"/>
+        </w:sectPr>
+      </w:pPr>
+    </w:p>
+    <w:p>
+      <w:pPr>
+        <w:pStyle w:val="ListParagraph"/>
+        <w:numPr>
+          <w:ilvl w:val="0"/>
+          <w:numId w:val="1"/>
+        </w:numPr>
+        <w:spacing w:line="360" w:lineRule="auto"/>
+        <w:rPr>
+          <w:rFonts w:ascii="Times New Roman" w:hAnsi="Times New Roman" w:cs="Times New Roman"/>
+          <w:b/>
+          <w:bCs/>
+          <w:lang w:val="en-US"/>
+        </w:rPr>
+      </w:pPr>
+      <w:r>
+        <w:rPr>
+          <w:rFonts w:ascii="Times New Roman" w:hAnsi="Times New Roman" w:cs="Times New Roman"/>
+          <w:b/>
+          <w:bCs/>
+          <w:lang w:val="en-US"/>
+        </w:rPr>
+        <w:lastRenderedPageBreak/>
+        <w:t>Product Controller</w:t>
+      </w:r>
+    </w:p>
+    <w:p>
+      <w:pPr>
+        <w:pStyle w:val="ListParagraph"/>
+        <w:spacing w:line="360" w:lineRule="auto"/>
+        <w:rPr>
+          <w:rFonts w:ascii="Times New Roman" w:hAnsi="Times New Roman" w:cs="Times New Roman"/>
+          <w:b/>
+          <w:bCs/>
+          <w:lang w:val="en-US"/>
+        </w:rPr>
+      </w:pPr>
+      <w:r>
+        <w:rPr>
+          <w:rFonts w:ascii="Times New Roman" w:hAnsi="Times New Roman" w:cs="Times New Roman"/>
+          <w:b/>
+          <w:bCs/>
+          <w:noProof/>
+          <w:lang w:val="en-US"/>
+        </w:rPr>
+        <w:drawing>
+          <wp:inline distT="0" distB="0" distL="0" distR="0">
+            <wp:extent cx="5943600" cy="3399155"/>
+            <wp:effectExtent l="12700" t="12700" r="12700" b="17145"/>
+            <wp:docPr id="1240492871" name="Picture 11" descr="A screen shot of a computer program&#10;&#10;AI-generated content may be incorrect."/>
+            <wp:cNvGraphicFramePr>
+              <a:graphicFrameLocks xmlns:a="http://schemas.openxmlformats.org/drawingml/2006/main" noChangeAspect="1"/>
+            </wp:cNvGraphicFramePr>
+            <a:graphic xmlns:a="http://schemas.openxmlformats.org/drawingml/2006/main">
+              <a:graphicData uri="http://schemas.openxmlformats.org/drawingml/2006/picture">
+                <pic:pic xmlns:pic="http://schemas.openxmlformats.org/drawingml/2006/picture">
+                  <pic:nvPicPr>
+                    <pic:cNvPr id="1240492871" name="Picture 11" descr="A screen shot of a computer program&#10;&#10;AI-generated content may be incorrect."/>
+                    <pic:cNvPicPr/>
+                  </pic:nvPicPr>
+                  <pic:blipFill>
+                    <a:blip r:embed="rId43">
+                      <a:extLst>
+                        <a:ext uri="{28A0092B-C50C-407E-A947-70E740481C1C}">
+                          <a14:useLocalDpi xmlns:a14="http://schemas.microsoft.com/office/drawing/2010/main" val="0"/>
+                        </a:ext>
+                      </a:extLst>
+                    </a:blip>
+                    <a:stretch>
+                      <a:fillRect/>
+                    </a:stretch>
+                  </pic:blipFill>
+                  <pic:spPr>
+                    <a:xfrm>
+                      <a:off x="0" y="0"/>
+                      <a:ext cx="5943600" cy="3399155"/>
+                    </a:xfrm>
+                    <a:prstGeom prst="rect">
+                      <a:avLst/>
+                    </a:prstGeom>
+                    <a:ln>
+                      <a:solidFill>
+                        <a:schemeClr val="tx1"/>
+                      </a:solidFill>
+                    </a:ln>
+                  </pic:spPr>
+                </pic:pic>
+              </a:graphicData>
+            </a:graphic>
+          </wp:inline>
+        </w:drawing>
+      </w:r>
+    </w:p>
+    <w:p>
+      <w:pPr>
+        <w:pStyle w:val="ListParagraph"/>
+        <w:numPr>
+          <w:ilvl w:val="0"/>
+          <w:numId w:val="1"/>
+        </w:numPr>
+        <w:spacing w:line="360" w:lineRule="auto"/>
+        <w:rPr>
+          <w:rFonts w:ascii="Times New Roman" w:hAnsi="Times New Roman" w:cs="Times New Roman"/>
+          <w:b/>
+          <w:bCs/>
+          <w:lang w:val="en-US"/>
+        </w:rPr>
+      </w:pPr>
+      <w:r>
+        <w:rPr>
+          <w:rFonts w:ascii="Times New Roman" w:hAnsi="Times New Roman" w:cs="Times New Roman"/>
+          <w:b/>
+          <w:bCs/>
+          <w:lang w:val="en-US"/>
+        </w:rPr>
+        <w:t>Sales Controller</w:t>
+      </w:r>
+    </w:p>
+    <w:p>
+      <w:pPr>
+        <w:pStyle w:val="ListParagraph"/>
+        <w:spacing w:line="360" w:lineRule="auto"/>
+        <w:rPr>
+          <w:rFonts w:ascii="Times New Roman" w:hAnsi="Times New Roman" w:cs="Times New Roman"/>
+          <w:b/>
+          <w:bCs/>
+          <w:lang w:val="en-US"/>
+        </w:rPr>
+      </w:pPr>
+      <w:r>
+        <w:rPr>
+          <w:rFonts w:ascii="Times New Roman" w:hAnsi="Times New Roman" w:cs="Times New Roman"/>
+          <w:b/>
+          <w:bCs/>
+          <w:noProof/>
+          <w:lang w:val="en-US"/>
+        </w:rPr>
+        <w:drawing>
+          <wp:inline distT="0" distB="0" distL="0" distR="0">
+            <wp:extent cx="4229100" cy="1447800"/>
+            <wp:effectExtent l="12700" t="12700" r="12700" b="12700"/>
+            <wp:docPr id="925437341" name="Picture 12"/>
+            <wp:cNvGraphicFramePr>
+              <a:graphicFrameLocks xmlns:a="http://schemas.openxmlformats.org/drawingml/2006/main" noChangeAspect="1"/>
+            </wp:cNvGraphicFramePr>
+            <a:graphic xmlns:a="http://schemas.openxmlformats.org/drawingml/2006/main">
+              <a:graphicData uri="http://schemas.openxmlformats.org/drawingml/2006/picture">
+                <pic:pic xmlns:pic="http://schemas.openxmlformats.org/drawingml/2006/picture">
+                  <pic:nvPicPr>
+                    <pic:cNvPr id="925437341" name="Picture 925437341"/>
+                    <pic:cNvPicPr/>
+                  </pic:nvPicPr>
+                  <pic:blipFill>
+                    <a:blip r:embed="rId44">
+                      <a:extLst>
+                        <a:ext uri="{28A0092B-C50C-407E-A947-70E740481C1C}">
+                          <a14:useLocalDpi xmlns:a14="http://schemas.microsoft.com/office/drawing/2010/main" val="0"/>
+                        </a:ext>
+                      </a:extLst>
+                    </a:blip>
+                    <a:stretch>
+                      <a:fillRect/>
+                    </a:stretch>
+                  </pic:blipFill>
+                  <pic:spPr>
+                    <a:xfrm>
+                      <a:off x="0" y="0"/>
+                      <a:ext cx="4229100" cy="1447800"/>
+                    </a:xfrm>
+                    <a:prstGeom prst="rect">
+                      <a:avLst/>
+                    </a:prstGeom>
+                    <a:ln>
+                      <a:solidFill>
+                        <a:schemeClr val="tx1"/>
+                      </a:solidFill>
+                    </a:ln>
+                  </pic:spPr>
+                </pic:pic>
+              </a:graphicData>
+            </a:graphic>
+          </wp:inline>
+        </w:drawing>
+      </w:r>
+    </w:p>
+    <w:p>
+      <w:pPr>
+        <w:pStyle w:val="ListParagraph"/>
+        <w:numPr>
+          <w:ilvl w:val="0"/>
+          <w:numId w:val="1"/>
+        </w:numPr>
+        <w:spacing w:line="360" w:lineRule="auto"/>
+        <w:rPr>
+          <w:rFonts w:ascii="Times New Roman" w:hAnsi="Times New Roman" w:cs="Times New Roman"/>
+          <w:b/>
+          <w:bCs/>
+          <w:lang w:val="en-US"/>
+        </w:rPr>
+      </w:pPr>
+      <w:r>
+        <w:rPr>
+          <w:rFonts w:ascii="Times New Roman" w:hAnsi="Times New Roman" w:cs="Times New Roman"/>
+          <w:b/>
+          <w:bCs/>
+          <w:lang w:val="en-US"/>
+        </w:rPr>
+        <w:t>User Controller</w:t>
+      </w:r>
+    </w:p>
+    <w:p>
+      <w:pPr>
+        <w:pStyle w:val="ListParagraph"/>
+        <w:spacing w:line="360" w:lineRule="auto"/>
+        <w:rPr>
+          <w:rFonts w:ascii="Times New Roman" w:hAnsi="Times New Roman" w:cs="Times New Roman"/>
+          <w:b/>
+          <w:bCs/>
+          <w:lang w:val="en-US"/>
+        </w:rPr>
+        <w:sectPr>
+          <w:pgSz w:w="12240" w:h="15840"/>
+          <w:pgMar w:top="1440" w:right="1440" w:bottom="1440" w:left="1440" w:header="708" w:footer="708" w:gutter="0"/>
+          <w:cols w:space="708"/>
+          <w:docGrid w:linePitch="360"/>
+        </w:sectPr>
+      </w:pPr>
+      <w:r>
+        <w:rPr>
+          <w:rFonts w:ascii="Times New Roman" w:hAnsi="Times New Roman" w:cs="Times New Roman"/>
+          <w:b/>
+          <w:bCs/>
+          <w:noProof/>
+          <w:lang w:val="en-US"/>
+        </w:rPr>
+        <w:drawing>
+          <wp:inline distT="0" distB="0" distL="0" distR="0">
+            <wp:extent cx="5943600" cy="2191385"/>
+            <wp:effectExtent l="12700" t="12700" r="12700" b="18415"/>
+            <wp:docPr id="1967577846" name="Picture 13" descr="A screen shot of a computer program&#10;&#10;AI-generated content may be incorrect."/>
+            <wp:cNvGraphicFramePr>
+              <a:graphicFrameLocks xmlns:a="http://schemas.openxmlformats.org/drawingml/2006/main" noChangeAspect="1"/>
+            </wp:cNvGraphicFramePr>
+            <a:graphic xmlns:a="http://schemas.openxmlformats.org/drawingml/2006/main">
+              <a:graphicData uri="http://schemas.openxmlformats.org/drawingml/2006/picture">
+                <pic:pic xmlns:pic="http://schemas.openxmlformats.org/drawingml/2006/picture">
+                  <pic:nvPicPr>
+                    <pic:cNvPr id="1967577846" name="Picture 13" descr="A screen shot of a computer program&#10;&#10;AI-generated content may be incorrect."/>
+                    <pic:cNvPicPr/>
+                  </pic:nvPicPr>
+                  <pic:blipFill>
+                    <a:blip r:embed="rId45">
+                      <a:extLst>
+                        <a:ext uri="{28A0092B-C50C-407E-A947-70E740481C1C}">
+                          <a14:useLocalDpi xmlns:a14="http://schemas.microsoft.com/office/drawing/2010/main" val="0"/>
+                        </a:ext>
+                      </a:extLst>
+                    </a:blip>
+                    <a:stretch>
+                      <a:fillRect/>
+                    </a:stretch>
+                  </pic:blipFill>
+                  <pic:spPr>
+                    <a:xfrm>
+                      <a:off x="0" y="0"/>
+                      <a:ext cx="5943600" cy="2191385"/>
+                    </a:xfrm>
+                    <a:prstGeom prst="rect">
+                      <a:avLst/>
+                    </a:prstGeom>
+                    <a:ln>
+                      <a:solidFill>
+                        <a:schemeClr val="tx1"/>
+                      </a:solidFill>
+                    </a:ln>
+                  </pic:spPr>
+                </pic:pic>
+              </a:graphicData>
+            </a:graphic>
+          </wp:inline>
+        </w:drawing>
+      </w:r>
+    </w:p>
+    <w:p>
+      <w:pPr>
+        <w:rPr>
+          <w:rFonts w:ascii="Times New Roman" w:hAnsi="Times New Roman" w:cs="Times New Roman"/>
+          <w:b/>
+          <w:bCs/>
+          <w:lang w:val="en-US"/>
+        </w:rPr>
+      </w:pPr>
+      <w:r>
+        <w:rPr>
+          <w:rFonts w:ascii="Times New Roman" w:hAnsi="Times New Roman" w:cs="Times New Roman"/>
+          <w:b/>
+          <w:bCs/>
+          <w:lang w:val="en-US"/>
+        </w:rPr>
+        <w:lastRenderedPageBreak/>
+        <w:t xml:space="preserve">ANSWER QUESTION </w:t>
+      </w:r>
+      <w:r>
+        <w:rPr>
+          <w:rFonts w:ascii="Times New Roman" w:hAnsi="Times New Roman" w:cs="Times New Roman"/>
+          <w:b/>
+          <w:bCs/>
+          <w:lang w:val="en-US"/>
+        </w:rPr>
+        <w:t>6</w:t>
+      </w:r>
+    </w:p>
+    <w:p>
+      <w:pPr>
+        <w:rPr>
+          <w:lang w:val="en-US"/>
+        </w:rPr>
+      </w:pPr>
+    </w:p>
+    <w:p>
+      <w:pPr>
+        <w:spacing w:line="360" w:lineRule="auto"/>
+        <w:rPr>
+          <w:rFonts w:ascii="Times New Roman" w:hAnsi="Times New Roman" w:cs="Times New Roman"/>
+          <w:b/>
+          <w:bCs/>
+          <w:lang w:val="en-US"/>
+        </w:rPr>
+      </w:pPr>
+    </w:p>
+    <w:p>
+      <w:pPr>
+        <w:spacing w:line="360" w:lineRule="auto"/>
+        <w:rPr>
+          <w:rFonts w:ascii="Times New Roman" w:hAnsi="Times New Roman" w:cs="Times New Roman"/>
+          <w:b/>
+          <w:bCs/>
+          <w:lang w:val="en-US"/>
+        </w:rPr>
+      </w:pPr>
     </w:p>
     <w:sectPr>
       <w:pgSz w:w="12240" w:h="15840"/>
@@ -3320,7 +5092,7 @@
   <w:abstractNum w:abstractNumId="0" w15:restartNumberingAfterBreak="0">
     <w:nsid w:val="2C10276F"/>
     <w:multiLevelType w:val="hybridMultilevel"/>
-    <w:tmpl w:val="09CAFF74"/>
+    <w:tmpl w:val="FD926262"/>
     <w:lvl w:ilvl="0" w:tplc="04090001">
       <w:start w:val="1"/>
       <w:numFmt w:val="bullet"/>

</xml_diff>

<commit_message>
AWP Week 2 - Jobsheet Report
</commit_message>
<xml_diff>
--- a/web-lanjut/week-2/Week2-RoutingControllerView.docx
+++ b/web-lanjut/week-2/Week2-RoutingControllerView.docx
@@ -4983,6 +4983,7 @@
     </w:p>
     <w:p>
       <w:pPr>
+        <w:spacing w:line="360" w:lineRule="auto"/>
         <w:rPr>
           <w:rFonts w:ascii="Times New Roman" w:hAnsi="Times New Roman" w:cs="Times New Roman"/>
           <w:b/>
@@ -5016,6 +5017,58 @@
           <w:lang w:val="en-US"/>
         </w:rPr>
       </w:pPr>
+      <w:r>
+        <w:rPr>
+          <w:noProof/>
+          <w:lang w:val="en-US"/>
+        </w:rPr>
+        <w:drawing>
+          <wp:inline distT="0" distB="0" distL="0" distR="0">
+            <wp:extent cx="5943600" cy="1328420"/>
+            <wp:effectExtent l="12700" t="12700" r="12700" b="17780"/>
+            <wp:docPr id="2071682237" name="Picture 14" descr="A screenshot of a computer&#10;&#10;AI-generated content may be incorrect."/>
+            <wp:cNvGraphicFramePr>
+              <a:graphicFrameLocks xmlns:a="http://schemas.openxmlformats.org/drawingml/2006/main" noChangeAspect="1"/>
+            </wp:cNvGraphicFramePr>
+            <a:graphic xmlns:a="http://schemas.openxmlformats.org/drawingml/2006/main">
+              <a:graphicData uri="http://schemas.openxmlformats.org/drawingml/2006/picture">
+                <pic:pic xmlns:pic="http://schemas.openxmlformats.org/drawingml/2006/picture">
+                  <pic:nvPicPr>
+                    <pic:cNvPr id="2071682237" name="Picture 14" descr="A screenshot of a computer&#10;&#10;AI-generated content may be incorrect."/>
+                    <pic:cNvPicPr/>
+                  </pic:nvPicPr>
+                  <pic:blipFill>
+                    <a:blip r:embed="rId46" cstate="print">
+                      <a:extLst>
+                        <a:ext uri="{28A0092B-C50C-407E-A947-70E740481C1C}">
+                          <a14:useLocalDpi xmlns:a14="http://schemas.microsoft.com/office/drawing/2010/main" val="0"/>
+                        </a:ext>
+                      </a:extLst>
+                    </a:blip>
+                    <a:stretch>
+                      <a:fillRect/>
+                    </a:stretch>
+                  </pic:blipFill>
+                  <pic:spPr>
+                    <a:xfrm>
+                      <a:off x="0" y="0"/>
+                      <a:ext cx="5943600" cy="1328420"/>
+                    </a:xfrm>
+                    <a:prstGeom prst="rect">
+                      <a:avLst/>
+                    </a:prstGeom>
+                    <a:ln>
+                      <a:solidFill>
+                        <a:schemeClr val="tx1"/>
+                      </a:solidFill>
+                    </a:ln>
+                  </pic:spPr>
+                </pic:pic>
+              </a:graphicData>
+            </a:graphic>
+          </wp:inline>
+        </w:drawing>
+      </w:r>
     </w:p>
     <w:p>
       <w:pPr>

</xml_diff>